<commit_message>
Updated eCSE02 call documents
</commit_message>
<xml_diff>
--- a/ecse/observers/ARCHER2_eCSE02_EarlyCareerObserver_ApplicationForm.docx
+++ b/ecse/observers/ARCHER2_eCSE02_EarlyCareerObserver_ApplicationForm.docx
@@ -321,7 +321,21 @@
           <w:rFonts w:ascii="Arial" w:hAnsi="Arial" w:cs="Arial"/>
           <w:lang w:val="en-US" w:eastAsia="en-US"/>
         </w:rPr>
-        <w:t xml:space="preserve"> helpdesk:</w:t>
+        <w:t xml:space="preserve"> </w:t>
+      </w:r>
+      <w:r>
+        <w:rPr>
+          <w:rFonts w:ascii="Arial" w:hAnsi="Arial" w:cs="Arial"/>
+          <w:lang w:val="en-US" w:eastAsia="en-US"/>
+        </w:rPr>
+        <w:t xml:space="preserve">service </w:t>
+      </w:r>
+      <w:r>
+        <w:rPr>
+          <w:rFonts w:ascii="Arial" w:hAnsi="Arial" w:cs="Arial"/>
+          <w:lang w:val="en-US" w:eastAsia="en-US"/>
+        </w:rPr>
+        <w:t>desk:</w:t>
       </w:r>
       <w:r>
         <w:rPr>
@@ -346,7 +360,98 @@
           <w:szCs w:val="28"/>
           <w:lang w:val="en-US" w:eastAsia="en-US"/>
         </w:rPr>
-        <w:t>.</w:t>
+        <w:t xml:space="preserve"> by</w:t>
+      </w:r>
+      <w:r>
+        <w:rPr>
+          <w:rFonts w:ascii="Arial" w:hAnsi="Arial" w:cs="Arial"/>
+          <w:lang w:val="en-US" w:eastAsia="en-US"/>
+        </w:rPr>
+        <w:t xml:space="preserve"> </w:t>
+      </w:r>
+      <w:r>
+        <w:rPr>
+          <w:rFonts w:ascii="Arial" w:hAnsi="Arial" w:cs="Arial"/>
+          <w:lang w:val="en-US" w:eastAsia="en-US"/>
+        </w:rPr>
+        <w:t>16:00 on 6 Oct 2020</w:t>
+      </w:r>
+      <w:r>
+        <w:rPr>
+          <w:rFonts w:ascii="Arial" w:hAnsi="Arial" w:cs="Arial"/>
+          <w:lang w:val="en-US" w:eastAsia="en-US"/>
+        </w:rPr>
+        <w:t xml:space="preserve">. </w:t>
+      </w:r>
+      <w:r>
+        <w:rPr>
+          <w:rFonts w:ascii="Arial" w:hAnsi="Arial" w:cs="Arial"/>
+          <w:lang w:val="en-US"/>
+        </w:rPr>
+        <w:t xml:space="preserve">The </w:t>
+      </w:r>
+      <w:r>
+        <w:rPr>
+          <w:rFonts w:ascii="Arial" w:hAnsi="Arial" w:cs="Arial"/>
+          <w:lang w:val="en-US"/>
+        </w:rPr>
+        <w:t xml:space="preserve">ARCHER2 </w:t>
+      </w:r>
+      <w:r>
+        <w:rPr>
+          <w:rFonts w:ascii="Arial" w:hAnsi="Arial" w:cs="Arial"/>
+          <w:lang w:val="en-US"/>
+        </w:rPr>
+        <w:t xml:space="preserve">service </w:t>
+      </w:r>
+      <w:r>
+        <w:rPr>
+          <w:rFonts w:ascii="Arial" w:hAnsi="Arial" w:cs="Arial"/>
+          <w:lang w:val="en-US"/>
+        </w:rPr>
+        <w:t>desk service is integrated into the</w:t>
+      </w:r>
+      <w:r>
+        <w:rPr>
+          <w:rFonts w:ascii="Arial" w:hAnsi="Arial" w:cs="Arial"/>
+          <w:lang w:val="en-US"/>
+        </w:rPr>
+        <w:t xml:space="preserve"> </w:t>
+      </w:r>
+      <w:r>
+        <w:rPr>
+          <w:rFonts w:ascii="Arial" w:hAnsi="Arial" w:cs="Arial"/>
+          <w:lang w:val="en-US"/>
+        </w:rPr>
+        <w:t xml:space="preserve">SAFE </w:t>
+      </w:r>
+      <w:r>
+        <w:rPr>
+          <w:rFonts w:ascii="Arial" w:hAnsi="Arial" w:cs="Arial"/>
+          <w:lang w:val="en-US"/>
+        </w:rPr>
+        <w:t>and the</w:t>
+      </w:r>
+      <w:r>
+        <w:rPr>
+          <w:rFonts w:ascii="Arial" w:hAnsi="Arial" w:cs="Arial"/>
+          <w:lang w:val="en-US"/>
+        </w:rPr>
+        <w:t xml:space="preserve"> </w:t>
+      </w:r>
+      <w:r>
+        <w:rPr>
+          <w:rFonts w:ascii="Arial" w:hAnsi="Arial" w:cs="Arial"/>
+          <w:lang w:val="en-US"/>
+        </w:rPr>
+        <w:t>SAFE Privacy Policy</w:t>
+      </w:r>
+      <w:r>
+        <w:rPr>
+          <w:rFonts w:ascii="Arial" w:hAnsi="Arial" w:cs="Arial"/>
+          <w:lang w:val="en-US"/>
+        </w:rPr>
+        <w:t xml:space="preserve"> is given here:</w:t>
       </w:r>
     </w:p>
     <w:p>
@@ -364,16 +469,59 @@
     </w:p>
     <w:p>
       <w:pPr>
+        <w:suppressAutoHyphens w:val="0"/>
+        <w:autoSpaceDE w:val="0"/>
+        <w:autoSpaceDN w:val="0"/>
+        <w:adjustRightInd w:val="0"/>
         <w:jc w:val="both"/>
         <w:rPr>
           <w:rFonts w:ascii="Arial" w:hAnsi="Arial" w:cs="Arial"/>
-        </w:rPr>
-      </w:pPr>
-      <w:r>
-        <w:rPr>
-          <w:rFonts w:ascii="Arial" w:hAnsi="Arial" w:cs="Arial"/>
           <w:lang w:val="en-US"/>
         </w:rPr>
+      </w:pPr>
+      <w:hyperlink r:id="rId9" w:history="1">
+        <w:r>
+          <w:rPr>
+            <w:rStyle w:val="Hyperlink"/>
+            <w:rFonts w:ascii="Arial" w:hAnsi="Arial" w:cs="Arial"/>
+            <w:lang w:val="en-US"/>
+          </w:rPr>
+          <w:t>https://www.archer.ac.uk/about-archer/policies/safe_privacy.php</w:t>
+        </w:r>
+      </w:hyperlink>
+      <w:r>
+        <w:rPr>
+          <w:rFonts w:ascii="Arial" w:hAnsi="Arial" w:cs="Arial"/>
+          <w:lang w:val="en-US"/>
+        </w:rPr>
+        <w:t xml:space="preserve"> </w:t>
+      </w:r>
+    </w:p>
+    <w:p>
+      <w:pPr>
+        <w:suppressAutoHyphens w:val="0"/>
+        <w:autoSpaceDE w:val="0"/>
+        <w:autoSpaceDN w:val="0"/>
+        <w:adjustRightInd w:val="0"/>
+        <w:jc w:val="both"/>
+        <w:rPr>
+          <w:rFonts w:ascii="Arial" w:hAnsi="Arial" w:cs="Arial"/>
+          <w:lang w:val="en-US"/>
+        </w:rPr>
+      </w:pPr>
+    </w:p>
+    <w:p>
+      <w:pPr>
+        <w:jc w:val="both"/>
+        <w:rPr>
+          <w:rFonts w:ascii="Arial" w:hAnsi="Arial" w:cs="Arial"/>
+        </w:rPr>
+      </w:pPr>
+      <w:r>
+        <w:rPr>
+          <w:rFonts w:ascii="Arial" w:hAnsi="Arial" w:cs="Arial"/>
+          <w:lang w:val="en-US"/>
+        </w:rPr>
         <w:t xml:space="preserve">If you have any queries or require </w:t>
       </w:r>
       <w:r>
@@ -420,9 +568,16 @@
           <w:rFonts w:ascii="Arial" w:hAnsi="Arial" w:cs="Arial"/>
           <w:lang w:val="en-US" w:eastAsia="en-US"/>
         </w:rPr>
-        <w:t xml:space="preserve">helpdesk: </w:t>
-      </w:r>
-      <w:hyperlink r:id="rId9" w:history="1">
+        <w:t xml:space="preserve">service </w:t>
+      </w:r>
+      <w:r>
+        <w:rPr>
+          <w:rFonts w:ascii="Arial" w:hAnsi="Arial" w:cs="Arial"/>
+          <w:lang w:val="en-US" w:eastAsia="en-US"/>
+        </w:rPr>
+        <w:t xml:space="preserve">desk: </w:t>
+      </w:r>
+      <w:hyperlink r:id="rId10" w:history="1">
         <w:r>
           <w:rPr>
             <w:rStyle w:val="Hyperlink"/>
@@ -683,6 +838,7 @@
         <w:pStyle w:val="Heading2"/>
       </w:pPr>
       <w:r>
+        <w:lastRenderedPageBreak/>
         <w:t>6</w:t>
       </w:r>
       <w:r>
@@ -692,11 +848,7 @@
         <w:t>a</w:t>
       </w:r>
       <w:r>
-        <w:t xml:space="preserve">se provide a short summary explaining why you feel this </w:t>
-      </w:r>
-      <w:r>
-        <w:lastRenderedPageBreak/>
-        <w:t xml:space="preserve">opportunity would </w:t>
+        <w:t xml:space="preserve">se provide a short summary explaining why you feel this opportunity would </w:t>
       </w:r>
       <w:r>
         <w:t>be beneficial to you (max. 20</w:t>
@@ -1240,8 +1392,8 @@
       </w:pPr>
     </w:p>
     <w:sectPr>
-      <w:headerReference w:type="default" r:id="rId10"/>
-      <w:footerReference w:type="default" r:id="rId11"/>
+      <w:headerReference w:type="default" r:id="rId11"/>
+      <w:footerReference w:type="default" r:id="rId12"/>
       <w:footnotePr>
         <w:pos w:val="beneathText"/>
       </w:footnotePr>
@@ -1414,6 +1566,67 @@
         <w:tab w:val="left" w:pos="1484"/>
       </w:tabs>
     </w:pPr>
+    <w:r>
+      <w:rPr>
+        <w:noProof/>
+        <w:lang w:eastAsia="en-GB"/>
+      </w:rPr>
+      <w:drawing>
+        <wp:anchor distT="0" distB="0" distL="114300" distR="114300" simplePos="0" relativeHeight="251660288" behindDoc="0" locked="0" layoutInCell="1" allowOverlap="1" wp14:anchorId="4DFA3E13" wp14:editId="6223310D">
+          <wp:simplePos x="0" y="0"/>
+          <wp:positionH relativeFrom="column">
+            <wp:posOffset>4438997</wp:posOffset>
+          </wp:positionH>
+          <wp:positionV relativeFrom="paragraph">
+            <wp:posOffset>-249382</wp:posOffset>
+          </wp:positionV>
+          <wp:extent cx="1968500" cy="406400"/>
+          <wp:effectExtent l="0" t="0" r="0" b="0"/>
+          <wp:wrapSquare wrapText="bothSides"/>
+          <wp:docPr id="1" name="Picture 1" descr="A picture containing ball, player&#10;&#10;Description automatically generated"/>
+          <wp:cNvGraphicFramePr>
+            <a:graphicFrameLocks xmlns:a="http://schemas.openxmlformats.org/drawingml/2006/main" noChangeAspect="1"/>
+          </wp:cNvGraphicFramePr>
+          <a:graphic xmlns:a="http://schemas.openxmlformats.org/drawingml/2006/main">
+            <a:graphicData uri="http://schemas.openxmlformats.org/drawingml/2006/picture">
+              <pic:pic xmlns:pic="http://schemas.openxmlformats.org/drawingml/2006/picture">
+                <pic:nvPicPr>
+                  <pic:cNvPr id="1" name="Picture 1" descr="A picture containing ball, player&#10;&#10;Description automatically generated"/>
+                  <pic:cNvPicPr/>
+                </pic:nvPicPr>
+                <pic:blipFill>
+                  <a:blip r:embed="rId1">
+                    <a:extLst>
+                      <a:ext uri="{28A0092B-C50C-407E-A947-70E740481C1C}">
+                        <a14:useLocalDpi xmlns:a14="http://schemas.microsoft.com/office/drawing/2010/main" val="0"/>
+                      </a:ext>
+                    </a:extLst>
+                  </a:blip>
+                  <a:stretch>
+                    <a:fillRect/>
+                  </a:stretch>
+                </pic:blipFill>
+                <pic:spPr>
+                  <a:xfrm>
+                    <a:off x="0" y="0"/>
+                    <a:ext cx="1968500" cy="406400"/>
+                  </a:xfrm>
+                  <a:prstGeom prst="rect">
+                    <a:avLst/>
+                  </a:prstGeom>
+                </pic:spPr>
+              </pic:pic>
+            </a:graphicData>
+          </a:graphic>
+          <wp14:sizeRelH relativeFrom="page">
+            <wp14:pctWidth>0</wp14:pctWidth>
+          </wp14:sizeRelH>
+          <wp14:sizeRelV relativeFrom="page">
+            <wp14:pctHeight>0</wp14:pctHeight>
+          </wp14:sizeRelV>
+        </wp:anchor>
+      </w:drawing>
+    </w:r>
     <w:r>
       <w:rPr>
         <w:noProof/>
@@ -1457,7 +1670,7 @@
                   <pic:cNvPicPr/>
                 </pic:nvPicPr>
                 <pic:blipFill>
-                  <a:blip r:embed="rId1"/>
+                  <a:blip r:embed="rId2"/>
                   <a:stretch>
                     <a:fillRect/>
                   </a:stretch>

</xml_diff>